<commit_message>
added slickflow.ai project for AI features
</commit_message>
<xml_diff>
--- a/slickflow configuration documents.docx
+++ b/slickflow configuration documents.docx
@@ -75,7 +75,13 @@
         <w:rPr>
           <w:rFonts w:hint="eastAsia"/>
         </w:rPr>
-        <w:t>Programming language: VS2022(C#) and above, .NET6</w:t>
+        <w:t>Programming language: VS202</w:t>
+      </w:r>
+      <w:r>
+        <w:rPr>
+          <w:rFonts w:hint="eastAsia"/>
+        </w:rPr>
+        <w:t>6(C#) and above, .NET8</w:t>
       </w:r>
     </w:p>
     <w:p>
@@ -94,35 +100,16 @@
         <w:t xml:space="preserve">Database version </w:t>
       </w:r>
       <w:r>
-        <w:t>: (SQLSERVER2008) or above</w:t>
-      </w:r>
-    </w:p>
-    <w:p>
-      <w:pPr>
-        <w:pStyle w:val="a3"/>
-        <w:numPr>
-          <w:ilvl w:val="0"/>
-          <w:numId w:val="5"/>
-        </w:numPr>
-        <w:ind w:firstLineChars="0"/>
-      </w:pPr>
-      <w:r>
-        <w:rPr>
-          <w:rFonts w:hint="eastAsia"/>
-        </w:rPr>
-        <w:t>Engine core component reference: under the reference directory (only for customer trial version</w:t>
-      </w:r>
-      <w:r>
-        <w:rPr>
-          <w:rFonts w:hint="eastAsia"/>
-        </w:rPr>
-        <w:t xml:space="preserve"> 60days</w:t>
-      </w:r>
-      <w:r>
-        <w:rPr>
-          <w:rFonts w:hint="eastAsia"/>
-        </w:rPr>
-        <w:t>)</w:t>
+        <w:t>: (</w:t>
+      </w:r>
+      <w:r>
+        <w:rPr>
+          <w:rFonts w:hint="eastAsia"/>
+        </w:rPr>
+        <w:t>Postgrel 18</w:t>
+      </w:r>
+      <w:r>
+        <w:t>) or above</w:t>
       </w:r>
     </w:p>
     <w:p>
@@ -191,7 +178,6 @@
         </w:numPr>
         <w:ind w:firstLineChars="0"/>
         <w:rPr>
-          <w:rFonts w:hint="eastAsia"/>
           <w:b/>
         </w:rPr>
       </w:pPr>
@@ -295,7 +281,7 @@
     <w:p>
       <w:pPr>
         <w:rPr>
-          <w:rFonts w:ascii="宋体" w:eastAsia="宋体" w:hAnsi="宋体" w:cs="宋体" w:hint="eastAsia"/>
+          <w:rFonts w:ascii="宋体" w:eastAsia="宋体" w:hAnsi="宋体" w:cs="宋体"/>
           <w:color w:val="1F2328"/>
           <w:kern w:val="0"/>
           <w:sz w:val="20"/>
@@ -333,7 +319,7 @@
     <w:p>
       <w:pPr>
         <w:rPr>
-          <w:rFonts w:ascii="宋体" w:eastAsia="宋体" w:hAnsi="宋体" w:cs="宋体" w:hint="eastAsia"/>
+          <w:rFonts w:ascii="宋体" w:eastAsia="宋体" w:hAnsi="宋体" w:cs="宋体"/>
           <w:color w:val="1F2328"/>
           <w:kern w:val="0"/>
           <w:sz w:val="20"/>
@@ -343,6 +329,7 @@
       <w:r>
         <w:rPr>
           <w:rFonts w:ascii="宋体" w:eastAsia="宋体" w:hAnsi="宋体" w:cs="宋体"/>
+          <w:noProof/>
           <w:color w:val="1F2328"/>
           <w:kern w:val="0"/>
           <w:sz w:val="20"/>
@@ -461,7 +448,6 @@
           <w:noProof/>
           <w:kern w:val="0"/>
         </w:rPr>
-        <w:lastRenderedPageBreak/>
         <w:drawing>
           <wp:inline distT="0" distB="0" distL="0" distR="0">
             <wp:extent cx="5496830" cy="2270137"/>
@@ -526,6 +512,7 @@
           <w:rFonts w:hint="eastAsia"/>
           <w:b/>
         </w:rPr>
+        <w:lastRenderedPageBreak/>
         <w:t xml:space="preserve">database </w:t>
       </w:r>
       <w:r>
@@ -932,7 +919,6 @@
           <w:sz w:val="28"/>
           <w:szCs w:val="28"/>
         </w:rPr>
-        <w:lastRenderedPageBreak/>
         <w:t xml:space="preserve"> </w:t>
       </w:r>
       <w:r>
@@ -971,6 +957,7 @@
         <w:rPr>
           <w:noProof/>
         </w:rPr>
+        <w:lastRenderedPageBreak/>
         <w:drawing>
           <wp:inline distT="0" distB="0" distL="0" distR="0">
             <wp:extent cx="4714875" cy="2290347"/>
@@ -1420,9 +1407,6 @@
     <w:p>
       <w:pPr>
         <w:ind w:firstLine="360"/>
-        <w:rPr>
-          <w:rFonts w:hint="eastAsia"/>
-        </w:rPr>
       </w:pPr>
       <w:r>
         <w:rPr>
@@ -1434,9 +1418,6 @@
     <w:p>
       <w:pPr>
         <w:ind w:firstLine="360"/>
-        <w:rPr>
-          <w:rFonts w:hint="eastAsia"/>
-        </w:rPr>
       </w:pPr>
       <w:hyperlink r:id="rId14" w:history="1">
         <w:r>

</xml_diff>